<commit_message>
Berhasil Unggah File Invoice TTD
</commit_message>
<xml_diff>
--- a/_print/p_praktik_invoiceDOCX.docx
+++ b/_print/p_praktik_invoiceDOCX.docx
@@ -1,6 +1,6 @@
 
 <file path=word/document.xml><?xml version="1.0" encoding="utf-8"?>
-<w:document xmlns:wpc="http://schemas.microsoft.com/office/word/2010/wordprocessingCanvas" xmlns:cx="http://schemas.microsoft.com/office/drawing/2014/chartex" xmlns:mc="http://schemas.openxmlformats.org/markup-compatibility/2006" xmlns:o="urn:schemas-microsoft-com:office:office" xmlns:r="http://schemas.openxmlformats.org/officeDocument/2006/relationships" xmlns:m="http://schemas.openxmlformats.org/officeDocument/2006/math" xmlns:v="urn:schemas-microsoft-com:vml" xmlns:wp14="http://schemas.microsoft.com/office/word/2010/wordprocessingDrawing" xmlns:wp="http://schemas.openxmlformats.org/drawingml/2006/wordprocessingDrawing" xmlns:w10="urn:schemas-microsoft-com:office:word" xmlns:w="http://schemas.openxmlformats.org/wordprocessingml/2006/main" xmlns:w14="http://schemas.microsoft.com/office/word/2010/wordml" xmlns:w15="http://schemas.microsoft.com/office/word/2012/wordml" xmlns:w16se="http://schemas.microsoft.com/office/word/2015/wordml/symex" xmlns:wpg="http://schemas.microsoft.com/office/word/2010/wordprocessingGroup" xmlns:wpi="http://schemas.microsoft.com/office/word/2010/wordprocessingInk" xmlns:wne="http://schemas.microsoft.com/office/word/2006/wordml" xmlns:wps="http://schemas.microsoft.com/office/word/2010/wordprocessingShape" mc:Ignorable="w14 w15 w16se wp14">
+<w:document xmlns:wpc="http://schemas.microsoft.com/office/word/2010/wordprocessingCanvas" xmlns:cx="http://schemas.microsoft.com/office/drawing/2014/chartex" xmlns:cx1="http://schemas.microsoft.com/office/drawing/2015/9/8/chartex" xmlns:mc="http://schemas.openxmlformats.org/markup-compatibility/2006" xmlns:o="urn:schemas-microsoft-com:office:office" xmlns:r="http://schemas.openxmlformats.org/officeDocument/2006/relationships" xmlns:m="http://schemas.openxmlformats.org/officeDocument/2006/math" xmlns:v="urn:schemas-microsoft-com:vml" xmlns:wp14="http://schemas.microsoft.com/office/word/2010/wordprocessingDrawing" xmlns:wp="http://schemas.openxmlformats.org/drawingml/2006/wordprocessingDrawing" xmlns:w10="urn:schemas-microsoft-com:office:word" xmlns:w="http://schemas.openxmlformats.org/wordprocessingml/2006/main" xmlns:w14="http://schemas.microsoft.com/office/word/2010/wordml" xmlns:w15="http://schemas.microsoft.com/office/word/2012/wordml" xmlns:w16se="http://schemas.microsoft.com/office/word/2015/wordml/symex" xmlns:wpg="http://schemas.microsoft.com/office/word/2010/wordprocessingGroup" xmlns:wpi="http://schemas.microsoft.com/office/word/2010/wordprocessingInk" xmlns:wne="http://schemas.microsoft.com/office/word/2006/wordml" xmlns:wps="http://schemas.microsoft.com/office/word/2010/wordprocessingShape" mc:Ignorable="w14 w15 w16se wp14">
   <w:body>
     <w:p>
       <w:pPr>
@@ -96,10 +96,18 @@
                 <w:sz w:val="18"/>
                 <w:szCs w:val="18"/>
               </w:rPr>
-              <w:t>#TANGGAL</w:t>
+              <w:t>[onshow.tanggal</w:t>
             </w:r>
             <w:bookmarkStart w:id="0" w:name="_GoBack"/>
             <w:bookmarkEnd w:id="0"/>
+            <w:r>
+              <w:rPr>
+                <w:rFonts w:ascii="Arial" w:eastAsia="Arial" w:hAnsi="Arial" w:cs="Arial"/>
+                <w:sz w:val="18"/>
+                <w:szCs w:val="18"/>
+              </w:rPr>
+              <w:t>]</w:t>
+            </w:r>
           </w:p>
         </w:tc>
       </w:tr>
@@ -4437,7 +4445,7 @@
 </file>
 
 <file path=word/endnotes.xml><?xml version="1.0" encoding="utf-8"?>
-<w:endnotes xmlns:wpc="http://schemas.microsoft.com/office/word/2010/wordprocessingCanvas" xmlns:cx="http://schemas.microsoft.com/office/drawing/2014/chartex" xmlns:mc="http://schemas.openxmlformats.org/markup-compatibility/2006" xmlns:o="urn:schemas-microsoft-com:office:office" xmlns:r="http://schemas.openxmlformats.org/officeDocument/2006/relationships" xmlns:m="http://schemas.openxmlformats.org/officeDocument/2006/math" xmlns:v="urn:schemas-microsoft-com:vml" xmlns:wp14="http://schemas.microsoft.com/office/word/2010/wordprocessingDrawing" xmlns:wp="http://schemas.openxmlformats.org/drawingml/2006/wordprocessingDrawing" xmlns:w10="urn:schemas-microsoft-com:office:word" xmlns:w="http://schemas.openxmlformats.org/wordprocessingml/2006/main" xmlns:w14="http://schemas.microsoft.com/office/word/2010/wordml" xmlns:w15="http://schemas.microsoft.com/office/word/2012/wordml" xmlns:w16se="http://schemas.microsoft.com/office/word/2015/wordml/symex" xmlns:wpg="http://schemas.microsoft.com/office/word/2010/wordprocessingGroup" xmlns:wpi="http://schemas.microsoft.com/office/word/2010/wordprocessingInk" xmlns:wne="http://schemas.microsoft.com/office/word/2006/wordml" xmlns:wps="http://schemas.microsoft.com/office/word/2010/wordprocessingShape" mc:Ignorable="w14 w15 w16se wp14">
+<w:endnotes xmlns:wpc="http://schemas.microsoft.com/office/word/2010/wordprocessingCanvas" xmlns:cx="http://schemas.microsoft.com/office/drawing/2014/chartex" xmlns:cx1="http://schemas.microsoft.com/office/drawing/2015/9/8/chartex" xmlns:mc="http://schemas.openxmlformats.org/markup-compatibility/2006" xmlns:o="urn:schemas-microsoft-com:office:office" xmlns:r="http://schemas.openxmlformats.org/officeDocument/2006/relationships" xmlns:m="http://schemas.openxmlformats.org/officeDocument/2006/math" xmlns:v="urn:schemas-microsoft-com:vml" xmlns:wp14="http://schemas.microsoft.com/office/word/2010/wordprocessingDrawing" xmlns:wp="http://schemas.openxmlformats.org/drawingml/2006/wordprocessingDrawing" xmlns:w10="urn:schemas-microsoft-com:office:word" xmlns:w="http://schemas.openxmlformats.org/wordprocessingml/2006/main" xmlns:w14="http://schemas.microsoft.com/office/word/2010/wordml" xmlns:w15="http://schemas.microsoft.com/office/word/2012/wordml" xmlns:w16se="http://schemas.microsoft.com/office/word/2015/wordml/symex" xmlns:wpg="http://schemas.microsoft.com/office/word/2010/wordprocessingGroup" xmlns:wpi="http://schemas.microsoft.com/office/word/2010/wordprocessingInk" xmlns:wne="http://schemas.microsoft.com/office/word/2006/wordml" xmlns:wps="http://schemas.microsoft.com/office/word/2010/wordprocessingShape" mc:Ignorable="w14 w15 w16se wp14">
   <w:endnote w:type="separator" w:id="-1">
     <w:p>
       <w:r>
@@ -4456,7 +4464,7 @@
 </file>
 
 <file path=word/footnotes.xml><?xml version="1.0" encoding="utf-8"?>
-<w:footnotes xmlns:wpc="http://schemas.microsoft.com/office/word/2010/wordprocessingCanvas" xmlns:cx="http://schemas.microsoft.com/office/drawing/2014/chartex" xmlns:mc="http://schemas.openxmlformats.org/markup-compatibility/2006" xmlns:o="urn:schemas-microsoft-com:office:office" xmlns:r="http://schemas.openxmlformats.org/officeDocument/2006/relationships" xmlns:m="http://schemas.openxmlformats.org/officeDocument/2006/math" xmlns:v="urn:schemas-microsoft-com:vml" xmlns:wp14="http://schemas.microsoft.com/office/word/2010/wordprocessingDrawing" xmlns:wp="http://schemas.openxmlformats.org/drawingml/2006/wordprocessingDrawing" xmlns:w10="urn:schemas-microsoft-com:office:word" xmlns:w="http://schemas.openxmlformats.org/wordprocessingml/2006/main" xmlns:w14="http://schemas.microsoft.com/office/word/2010/wordml" xmlns:w15="http://schemas.microsoft.com/office/word/2012/wordml" xmlns:w16se="http://schemas.microsoft.com/office/word/2015/wordml/symex" xmlns:wpg="http://schemas.microsoft.com/office/word/2010/wordprocessingGroup" xmlns:wpi="http://schemas.microsoft.com/office/word/2010/wordprocessingInk" xmlns:wne="http://schemas.microsoft.com/office/word/2006/wordml" xmlns:wps="http://schemas.microsoft.com/office/word/2010/wordprocessingShape" mc:Ignorable="w14 w15 w16se wp14">
+<w:footnotes xmlns:wpc="http://schemas.microsoft.com/office/word/2010/wordprocessingCanvas" xmlns:cx="http://schemas.microsoft.com/office/drawing/2014/chartex" xmlns:cx1="http://schemas.microsoft.com/office/drawing/2015/9/8/chartex" xmlns:mc="http://schemas.openxmlformats.org/markup-compatibility/2006" xmlns:o="urn:schemas-microsoft-com:office:office" xmlns:r="http://schemas.openxmlformats.org/officeDocument/2006/relationships" xmlns:m="http://schemas.openxmlformats.org/officeDocument/2006/math" xmlns:v="urn:schemas-microsoft-com:vml" xmlns:wp14="http://schemas.microsoft.com/office/word/2010/wordprocessingDrawing" xmlns:wp="http://schemas.openxmlformats.org/drawingml/2006/wordprocessingDrawing" xmlns:w10="urn:schemas-microsoft-com:office:word" xmlns:w="http://schemas.openxmlformats.org/wordprocessingml/2006/main" xmlns:w14="http://schemas.microsoft.com/office/word/2010/wordml" xmlns:w15="http://schemas.microsoft.com/office/word/2012/wordml" xmlns:w16se="http://schemas.microsoft.com/office/word/2015/wordml/symex" xmlns:wpg="http://schemas.microsoft.com/office/word/2010/wordprocessingGroup" xmlns:wpi="http://schemas.microsoft.com/office/word/2010/wordprocessingInk" xmlns:wne="http://schemas.microsoft.com/office/word/2006/wordml" xmlns:wps="http://schemas.microsoft.com/office/word/2010/wordprocessingShape" mc:Ignorable="w14 w15 w16se wp14">
   <w:footnote w:type="separator" w:id="-1">
     <w:p>
       <w:r>
@@ -4475,7 +4483,7 @@
 </file>
 
 <file path=word/header1.xml><?xml version="1.0" encoding="utf-8"?>
-<w:hdr xmlns:wpc="http://schemas.microsoft.com/office/word/2010/wordprocessingCanvas" xmlns:cx="http://schemas.microsoft.com/office/drawing/2014/chartex" xmlns:mc="http://schemas.openxmlformats.org/markup-compatibility/2006" xmlns:o="urn:schemas-microsoft-com:office:office" xmlns:r="http://schemas.openxmlformats.org/officeDocument/2006/relationships" xmlns:m="http://schemas.openxmlformats.org/officeDocument/2006/math" xmlns:v="urn:schemas-microsoft-com:vml" xmlns:wp14="http://schemas.microsoft.com/office/word/2010/wordprocessingDrawing" xmlns:wp="http://schemas.openxmlformats.org/drawingml/2006/wordprocessingDrawing" xmlns:w10="urn:schemas-microsoft-com:office:word" xmlns:w="http://schemas.openxmlformats.org/wordprocessingml/2006/main" xmlns:w14="http://schemas.microsoft.com/office/word/2010/wordml" xmlns:w15="http://schemas.microsoft.com/office/word/2012/wordml" xmlns:w16se="http://schemas.microsoft.com/office/word/2015/wordml/symex" xmlns:wpg="http://schemas.microsoft.com/office/word/2010/wordprocessingGroup" xmlns:wpi="http://schemas.microsoft.com/office/word/2010/wordprocessingInk" xmlns:wne="http://schemas.microsoft.com/office/word/2006/wordml" xmlns:wps="http://schemas.microsoft.com/office/word/2010/wordprocessingShape" mc:Ignorable="w14 w15 w16se wp14">
+<w:hdr xmlns:wpc="http://schemas.microsoft.com/office/word/2010/wordprocessingCanvas" xmlns:cx="http://schemas.microsoft.com/office/drawing/2014/chartex" xmlns:cx1="http://schemas.microsoft.com/office/drawing/2015/9/8/chartex" xmlns:mc="http://schemas.openxmlformats.org/markup-compatibility/2006" xmlns:o="urn:schemas-microsoft-com:office:office" xmlns:r="http://schemas.openxmlformats.org/officeDocument/2006/relationships" xmlns:m="http://schemas.openxmlformats.org/officeDocument/2006/math" xmlns:v="urn:schemas-microsoft-com:vml" xmlns:wp14="http://schemas.microsoft.com/office/word/2010/wordprocessingDrawing" xmlns:wp="http://schemas.openxmlformats.org/drawingml/2006/wordprocessingDrawing" xmlns:w10="urn:schemas-microsoft-com:office:word" xmlns:w="http://schemas.openxmlformats.org/wordprocessingml/2006/main" xmlns:w14="http://schemas.microsoft.com/office/word/2010/wordml" xmlns:w15="http://schemas.microsoft.com/office/word/2012/wordml" xmlns:w16se="http://schemas.microsoft.com/office/word/2015/wordml/symex" xmlns:wpg="http://schemas.microsoft.com/office/word/2010/wordprocessingGroup" xmlns:wpi="http://schemas.microsoft.com/office/word/2010/wordprocessingInk" xmlns:wne="http://schemas.microsoft.com/office/word/2006/wordml" xmlns:wps="http://schemas.microsoft.com/office/word/2010/wordprocessingShape" mc:Ignorable="w14 w15 w16se wp14">
   <w:p>
     <w:pPr>
       <w:spacing w:line="200" w:lineRule="exact"/>
@@ -5433,7 +5441,7 @@
 </file>
 
 <file path=word/numbering.xml><?xml version="1.0" encoding="utf-8"?>
-<w:numbering xmlns:wpc="http://schemas.microsoft.com/office/word/2010/wordprocessingCanvas" xmlns:cx="http://schemas.microsoft.com/office/drawing/2014/chartex" xmlns:mc="http://schemas.openxmlformats.org/markup-compatibility/2006" xmlns:o="urn:schemas-microsoft-com:office:office" xmlns:r="http://schemas.openxmlformats.org/officeDocument/2006/relationships" xmlns:m="http://schemas.openxmlformats.org/officeDocument/2006/math" xmlns:v="urn:schemas-microsoft-com:vml" xmlns:wp14="http://schemas.microsoft.com/office/word/2010/wordprocessingDrawing" xmlns:wp="http://schemas.openxmlformats.org/drawingml/2006/wordprocessingDrawing" xmlns:w10="urn:schemas-microsoft-com:office:word" xmlns:w="http://schemas.openxmlformats.org/wordprocessingml/2006/main" xmlns:w14="http://schemas.microsoft.com/office/word/2010/wordml" xmlns:w15="http://schemas.microsoft.com/office/word/2012/wordml" xmlns:w16se="http://schemas.microsoft.com/office/word/2015/wordml/symex" xmlns:wpg="http://schemas.microsoft.com/office/word/2010/wordprocessingGroup" xmlns:wpi="http://schemas.microsoft.com/office/word/2010/wordprocessingInk" xmlns:wne="http://schemas.microsoft.com/office/word/2006/wordml" xmlns:wps="http://schemas.microsoft.com/office/word/2010/wordprocessingShape" mc:Ignorable="w14 w15 w16se wp14">
+<w:numbering xmlns:wpc="http://schemas.microsoft.com/office/word/2010/wordprocessingCanvas" xmlns:cx="http://schemas.microsoft.com/office/drawing/2014/chartex" xmlns:cx1="http://schemas.microsoft.com/office/drawing/2015/9/8/chartex" xmlns:mc="http://schemas.openxmlformats.org/markup-compatibility/2006" xmlns:o="urn:schemas-microsoft-com:office:office" xmlns:r="http://schemas.openxmlformats.org/officeDocument/2006/relationships" xmlns:m="http://schemas.openxmlformats.org/officeDocument/2006/math" xmlns:v="urn:schemas-microsoft-com:vml" xmlns:wp14="http://schemas.microsoft.com/office/word/2010/wordprocessingDrawing" xmlns:wp="http://schemas.openxmlformats.org/drawingml/2006/wordprocessingDrawing" xmlns:w10="urn:schemas-microsoft-com:office:word" xmlns:w="http://schemas.openxmlformats.org/wordprocessingml/2006/main" xmlns:w14="http://schemas.microsoft.com/office/word/2010/wordml" xmlns:w15="http://schemas.microsoft.com/office/word/2012/wordml" xmlns:w16se="http://schemas.microsoft.com/office/word/2015/wordml/symex" xmlns:wpg="http://schemas.microsoft.com/office/word/2010/wordprocessingGroup" xmlns:wpi="http://schemas.microsoft.com/office/word/2010/wordprocessingInk" xmlns:wne="http://schemas.microsoft.com/office/word/2006/wordml" xmlns:wps="http://schemas.microsoft.com/office/word/2010/wordprocessingShape" mc:Ignorable="w14 w15 w16se wp14">
   <w:abstractNum w:abstractNumId="0" w15:restartNumberingAfterBreak="0">
     <w:nsid w:val="32412613"/>
     <w:multiLevelType w:val="multilevel"/>

</xml_diff>